<commit_message>
ficher TP_2 q 3
</commit_message>
<xml_diff>
--- a/TP_2.docx
+++ b/TP_2.docx
@@ -461,6 +461,361 @@
         <w:br/>
         <w:t>Calcule le CA total par client (non annulé), renvoie nom, email, ville, CA.</w:t>
       </w:r>
+    </w:p>
+    <w:p>
+      <w:pPr>
+        <w:numPr>
+          <w:ilvl w:val="0"/>
+          <w:numId w:val="1"/>
+        </w:numPr>
+        <w:spacing w:before="100" w:beforeAutospacing="1" w:after="100" w:afterAutospacing="1" w:line="240" w:lineRule="auto"/>
+        <w:rPr>
+          <w:rFonts w:ascii="Times New Roman" w:eastAsia="Times New Roman" w:hAnsi="Times New Roman" w:cs="Times New Roman"/>
+          <w:sz w:val="24"/>
+          <w:szCs w:val="24"/>
+          <w:lang w:eastAsia="fr-FR"/>
+        </w:rPr>
+      </w:pPr>
+      <w:r>
+        <w:rPr>
+          <w:rFonts w:ascii="Times New Roman" w:eastAsia="Times New Roman" w:hAnsi="Times New Roman" w:cs="Times New Roman"/>
+          <w:b/>
+          <w:bCs/>
+          <w:sz w:val="24"/>
+          <w:szCs w:val="24"/>
+          <w:lang w:eastAsia="fr-FR"/>
+        </w:rPr>
+        <w:t>Panier moyen global</w:t>
+      </w:r>
+      <w:r>
+        <w:rPr>
+          <w:rFonts w:ascii="Times New Roman" w:eastAsia="Times New Roman" w:hAnsi="Times New Roman" w:cs="Times New Roman"/>
+          <w:sz w:val="24"/>
+          <w:szCs w:val="24"/>
+          <w:lang w:eastAsia="fr-FR"/>
+        </w:rPr>
+        <w:br/>
+        <w:t xml:space="preserve">Panier moyen = </w:t>
+      </w:r>
+      <w:r>
+        <w:rPr>
+          <w:rFonts w:ascii="Times New Roman" w:eastAsia="Times New Roman" w:hAnsi="Times New Roman" w:cs="Times New Roman"/>
+          <w:b/>
+          <w:bCs/>
+          <w:sz w:val="24"/>
+          <w:szCs w:val="24"/>
+          <w:lang w:eastAsia="fr-FR"/>
+        </w:rPr>
+        <w:t>CA total</w:t>
+      </w:r>
+      <w:r>
+        <w:rPr>
+          <w:rFonts w:ascii="Times New Roman" w:eastAsia="Times New Roman" w:hAnsi="Times New Roman" w:cs="Times New Roman"/>
+          <w:sz w:val="24"/>
+          <w:szCs w:val="24"/>
+          <w:lang w:eastAsia="fr-FR"/>
+        </w:rPr>
+        <w:t xml:space="preserve"> / </w:t>
+      </w:r>
+      <w:r>
+        <w:rPr>
+          <w:rFonts w:ascii="Times New Roman" w:eastAsia="Times New Roman" w:hAnsi="Times New Roman" w:cs="Times New Roman"/>
+          <w:b/>
+          <w:bCs/>
+          <w:sz w:val="24"/>
+          <w:szCs w:val="24"/>
+          <w:lang w:eastAsia="fr-FR"/>
+        </w:rPr>
+        <w:t>nb de commandes payées/expédiées/livrées</w:t>
+      </w:r>
+      <w:r>
+        <w:rPr>
+          <w:rFonts w:ascii="Times New Roman" w:eastAsia="Times New Roman" w:hAnsi="Times New Roman" w:cs="Times New Roman"/>
+          <w:sz w:val="24"/>
+          <w:szCs w:val="24"/>
+          <w:lang w:eastAsia="fr-FR"/>
+        </w:rPr>
+        <w:t>.</w:t>
+      </w:r>
+    </w:p>
+    <w:p>
+      <w:pPr>
+        <w:numPr>
+          <w:ilvl w:val="0"/>
+          <w:numId w:val="1"/>
+        </w:numPr>
+        <w:spacing w:before="100" w:beforeAutospacing="1" w:after="100" w:afterAutospacing="1" w:line="240" w:lineRule="auto"/>
+        <w:rPr>
+          <w:rFonts w:ascii="Times New Roman" w:eastAsia="Times New Roman" w:hAnsi="Times New Roman" w:cs="Times New Roman"/>
+          <w:sz w:val="24"/>
+          <w:szCs w:val="24"/>
+          <w:lang w:eastAsia="fr-FR"/>
+        </w:rPr>
+      </w:pPr>
+      <w:r>
+        <w:rPr>
+          <w:rFonts w:ascii="Times New Roman" w:eastAsia="Times New Roman" w:hAnsi="Times New Roman" w:cs="Times New Roman"/>
+          <w:b/>
+          <w:bCs/>
+          <w:sz w:val="24"/>
+          <w:szCs w:val="24"/>
+          <w:lang w:eastAsia="fr-FR"/>
+        </w:rPr>
+        <w:t>Taux d’annulation</w:t>
+      </w:r>
+      <w:r>
+        <w:rPr>
+          <w:rFonts w:ascii="Times New Roman" w:eastAsia="Times New Roman" w:hAnsi="Times New Roman" w:cs="Times New Roman"/>
+          <w:sz w:val="24"/>
+          <w:szCs w:val="24"/>
+          <w:lang w:eastAsia="fr-FR"/>
+        </w:rPr>
+        <w:br/>
+        <w:t xml:space="preserve">% de commandes </w:t>
+      </w:r>
+      <w:r>
+        <w:rPr>
+          <w:rFonts w:ascii="Courier New" w:eastAsia="Times New Roman" w:hAnsi="Courier New" w:cs="Courier New"/>
+          <w:sz w:val="20"/>
+          <w:szCs w:val="20"/>
+          <w:lang w:eastAsia="fr-FR"/>
+        </w:rPr>
+        <w:t>statut == "annulée"</w:t>
+      </w:r>
+      <w:r>
+        <w:rPr>
+          <w:rFonts w:ascii="Times New Roman" w:eastAsia="Times New Roman" w:hAnsi="Times New Roman" w:cs="Times New Roman"/>
+          <w:sz w:val="24"/>
+          <w:szCs w:val="24"/>
+          <w:lang w:eastAsia="fr-FR"/>
+        </w:rPr>
+        <w:t xml:space="preserve"> sur l’ensemble.</w:t>
+      </w:r>
+    </w:p>
+    <w:p>
+      <w:pPr>
+        <w:numPr>
+          <w:ilvl w:val="0"/>
+          <w:numId w:val="1"/>
+        </w:numPr>
+        <w:spacing w:before="100" w:beforeAutospacing="1" w:after="100" w:afterAutospacing="1" w:line="240" w:lineRule="auto"/>
+        <w:rPr>
+          <w:rFonts w:ascii="Times New Roman" w:eastAsia="Times New Roman" w:hAnsi="Times New Roman" w:cs="Times New Roman"/>
+          <w:sz w:val="24"/>
+          <w:szCs w:val="24"/>
+          <w:lang w:eastAsia="fr-FR"/>
+        </w:rPr>
+      </w:pPr>
+      <w:r>
+        <w:rPr>
+          <w:rFonts w:ascii="Times New Roman" w:eastAsia="Times New Roman" w:hAnsi="Times New Roman" w:cs="Times New Roman"/>
+          <w:b/>
+          <w:bCs/>
+          <w:sz w:val="24"/>
+          <w:szCs w:val="24"/>
+          <w:lang w:eastAsia="fr-FR"/>
+        </w:rPr>
+        <w:t>Réachat sur 90 jours</w:t>
+      </w:r>
+      <w:r>
+        <w:rPr>
+          <w:rFonts w:ascii="Times New Roman" w:eastAsia="Times New Roman" w:hAnsi="Times New Roman" w:cs="Times New Roman"/>
+          <w:sz w:val="24"/>
+          <w:szCs w:val="24"/>
+          <w:lang w:eastAsia="fr-FR"/>
+        </w:rPr>
+        <w:br/>
+        <w:t xml:space="preserve">Liste les clients ayant </w:t>
+      </w:r>
+      <w:r>
+        <w:rPr>
+          <w:rFonts w:ascii="Times New Roman" w:eastAsia="Times New Roman" w:hAnsi="Times New Roman" w:cs="Times New Roman"/>
+          <w:b/>
+          <w:bCs/>
+          <w:sz w:val="24"/>
+          <w:szCs w:val="24"/>
+          <w:lang w:eastAsia="fr-FR"/>
+        </w:rPr>
+        <w:t>≥ 2 commandes</w:t>
+      </w:r>
+      <w:r>
+        <w:rPr>
+          <w:rFonts w:ascii="Times New Roman" w:eastAsia="Times New Roman" w:hAnsi="Times New Roman" w:cs="Times New Roman"/>
+          <w:sz w:val="24"/>
+          <w:szCs w:val="24"/>
+          <w:lang w:eastAsia="fr-FR"/>
+        </w:rPr>
+        <w:t xml:space="preserve"> sur les </w:t>
+      </w:r>
+      <w:r>
+        <w:rPr>
+          <w:rFonts w:ascii="Times New Roman" w:eastAsia="Times New Roman" w:hAnsi="Times New Roman" w:cs="Times New Roman"/>
+          <w:b/>
+          <w:bCs/>
+          <w:sz w:val="24"/>
+          <w:szCs w:val="24"/>
+          <w:lang w:eastAsia="fr-FR"/>
+        </w:rPr>
+        <w:t>90 derniers jours</w:t>
+      </w:r>
+      <w:r>
+        <w:rPr>
+          <w:rFonts w:ascii="Times New Roman" w:eastAsia="Times New Roman" w:hAnsi="Times New Roman" w:cs="Times New Roman"/>
+          <w:sz w:val="24"/>
+          <w:szCs w:val="24"/>
+          <w:lang w:eastAsia="fr-FR"/>
+        </w:rPr>
+        <w:t xml:space="preserve"> (à partir d’aujourd’hui).</w:t>
+      </w:r>
+    </w:p>
+    <w:p>
+      <w:pPr>
+        <w:numPr>
+          <w:ilvl w:val="0"/>
+          <w:numId w:val="1"/>
+        </w:numPr>
+        <w:spacing w:before="100" w:beforeAutospacing="1" w:after="100" w:afterAutospacing="1" w:line="240" w:lineRule="auto"/>
+        <w:rPr>
+          <w:rFonts w:ascii="Times New Roman" w:eastAsia="Times New Roman" w:hAnsi="Times New Roman" w:cs="Times New Roman"/>
+          <w:sz w:val="24"/>
+          <w:szCs w:val="24"/>
+          <w:lang w:eastAsia="fr-FR"/>
+        </w:rPr>
+      </w:pPr>
+      <w:r>
+        <w:rPr>
+          <w:rFonts w:ascii="Times New Roman" w:eastAsia="Times New Roman" w:hAnsi="Times New Roman" w:cs="Times New Roman"/>
+          <w:b/>
+          <w:bCs/>
+          <w:sz w:val="24"/>
+          <w:szCs w:val="24"/>
+          <w:lang w:eastAsia="fr-FR"/>
+        </w:rPr>
+        <w:t>Ville la plus rentable</w:t>
+      </w:r>
+      <w:r>
+        <w:rPr>
+          <w:rFonts w:ascii="Times New Roman" w:eastAsia="Times New Roman" w:hAnsi="Times New Roman" w:cs="Times New Roman"/>
+          <w:sz w:val="24"/>
+          <w:szCs w:val="24"/>
+          <w:lang w:eastAsia="fr-FR"/>
+        </w:rPr>
+        <w:br/>
+        <w:t xml:space="preserve">CA total par </w:t>
+      </w:r>
+      <w:r>
+        <w:rPr>
+          <w:rFonts w:ascii="Times New Roman" w:eastAsia="Times New Roman" w:hAnsi="Times New Roman" w:cs="Times New Roman"/>
+          <w:b/>
+          <w:bCs/>
+          <w:sz w:val="24"/>
+          <w:szCs w:val="24"/>
+          <w:lang w:eastAsia="fr-FR"/>
+        </w:rPr>
+        <w:t>ville de livraison (</w:t>
+      </w:r>
+      <w:proofErr w:type="spellStart"/>
+      <w:r>
+        <w:rPr>
+          <w:rFonts w:ascii="Times New Roman" w:eastAsia="Times New Roman" w:hAnsi="Times New Roman" w:cs="Times New Roman"/>
+          <w:b/>
+          <w:bCs/>
+          <w:sz w:val="24"/>
+          <w:szCs w:val="24"/>
+          <w:lang w:eastAsia="fr-FR"/>
+        </w:rPr>
+        <w:t>clients.adresse.ville</w:t>
+      </w:r>
+      <w:proofErr w:type="spellEnd"/>
+      <w:r>
+        <w:rPr>
+          <w:rFonts w:ascii="Times New Roman" w:eastAsia="Times New Roman" w:hAnsi="Times New Roman" w:cs="Times New Roman"/>
+          <w:b/>
+          <w:bCs/>
+          <w:sz w:val="24"/>
+          <w:szCs w:val="24"/>
+          <w:lang w:eastAsia="fr-FR"/>
+        </w:rPr>
+        <w:t>)</w:t>
+      </w:r>
+      <w:r>
+        <w:rPr>
+          <w:rFonts w:ascii="Times New Roman" w:eastAsia="Times New Roman" w:hAnsi="Times New Roman" w:cs="Times New Roman"/>
+          <w:sz w:val="24"/>
+          <w:szCs w:val="24"/>
+          <w:lang w:eastAsia="fr-FR"/>
+        </w:rPr>
+        <w:t>, puis top 3.</w:t>
+      </w:r>
+    </w:p>
+    <w:p>
+      <w:pPr>
+        <w:numPr>
+          <w:ilvl w:val="0"/>
+          <w:numId w:val="1"/>
+        </w:numPr>
+        <w:spacing w:before="100" w:beforeAutospacing="1" w:after="100" w:afterAutospacing="1" w:line="240" w:lineRule="auto"/>
+        <w:rPr>
+          <w:rFonts w:ascii="Times New Roman" w:eastAsia="Times New Roman" w:hAnsi="Times New Roman" w:cs="Times New Roman"/>
+          <w:sz w:val="24"/>
+          <w:szCs w:val="24"/>
+          <w:lang w:eastAsia="fr-FR"/>
+        </w:rPr>
+      </w:pPr>
+      <w:r>
+        <w:rPr>
+          <w:rFonts w:ascii="Times New Roman" w:eastAsia="Times New Roman" w:hAnsi="Times New Roman" w:cs="Times New Roman"/>
+          <w:b/>
+          <w:bCs/>
+          <w:sz w:val="24"/>
+          <w:szCs w:val="24"/>
+          <w:lang w:eastAsia="fr-FR"/>
+        </w:rPr>
+        <w:t>Statistiques par catégorie produit</w:t>
+      </w:r>
+      <w:r>
+        <w:rPr>
+          <w:rFonts w:ascii="Times New Roman" w:eastAsia="Times New Roman" w:hAnsi="Times New Roman" w:cs="Times New Roman"/>
+          <w:sz w:val="24"/>
+          <w:szCs w:val="24"/>
+          <w:lang w:eastAsia="fr-FR"/>
+        </w:rPr>
+        <w:br/>
+        <w:t xml:space="preserve">CA et quantités vendues par </w:t>
+      </w:r>
+      <w:proofErr w:type="spellStart"/>
+      <w:r>
+        <w:rPr>
+          <w:rFonts w:ascii="Times New Roman" w:eastAsia="Times New Roman" w:hAnsi="Times New Roman" w:cs="Times New Roman"/>
+          <w:b/>
+          <w:bCs/>
+          <w:sz w:val="24"/>
+          <w:szCs w:val="24"/>
+          <w:lang w:eastAsia="fr-FR"/>
+        </w:rPr>
+        <w:t>categorie</w:t>
+      </w:r>
+      <w:proofErr w:type="spellEnd"/>
+      <w:r>
+        <w:rPr>
+          <w:rFonts w:ascii="Times New Roman" w:eastAsia="Times New Roman" w:hAnsi="Times New Roman" w:cs="Times New Roman"/>
+          <w:sz w:val="24"/>
+          <w:szCs w:val="24"/>
+          <w:lang w:eastAsia="fr-FR"/>
+        </w:rPr>
+        <w:t>.</w:t>
+      </w:r>
+    </w:p>
+    <w:p>
+      <w:pPr>
+        <w:spacing w:before="100" w:beforeAutospacing="1" w:after="100" w:afterAutospacing="1" w:line="240" w:lineRule="auto"/>
+        <w:rPr>
+          <w:rFonts w:ascii="Times New Roman" w:eastAsia="Times New Roman" w:hAnsi="Times New Roman" w:cs="Times New Roman"/>
+          <w:sz w:val="24"/>
+          <w:szCs w:val="24"/>
+          <w:lang w:eastAsia="fr-FR"/>
+        </w:rPr>
+      </w:pPr>
     </w:p>
     <w:p>
       <w:pPr>
@@ -1602,6 +1957,7 @@
     <w:rsidRoot w:val="00ED047C"/>
     <w:rsid w:val="004247AE"/>
     <w:rsid w:val="0059570C"/>
+    <w:rsid w:val="0071519B"/>
     <w:rsid w:val="00BD6B59"/>
     <w:rsid w:val="00ED047C"/>
   </w:rsids>

</xml_diff>